<commit_message>
ajout cahier des charges
</commit_message>
<xml_diff>
--- a/cahier_spec_technique.docx
+++ b/cahier_spec_technique.docx
@@ -20,11 +20,66 @@
     <w:p/>
     <w:p>
       <w:pPr>
+        <w:pStyle w:val="Titre1"/>
+      </w:pPr>
+      <w:r>
+        <w:t>UserCase </w:t>
+      </w:r>
+      <w:bookmarkStart w:id="0" w:name="_GoBack"/>
+      <w:bookmarkEnd w:id="0"/>
+    </w:p>
+    <w:p>
+      <w:pPr>
         <w:pStyle w:val="Sansinterligne"/>
         <w:jc w:val="both"/>
       </w:pPr>
-      <w:bookmarkStart w:id="0" w:name="_GoBack"/>
-      <w:bookmarkEnd w:id="0"/>
+      <w:r>
+        <w:rPr>
+          <w:noProof/>
+          <w:lang w:eastAsia="fr-FR"/>
+        </w:rPr>
+        <w:drawing>
+          <wp:inline distT="0" distB="0" distL="0" distR="0" wp14:anchorId="72086062" wp14:editId="7E5AAE54">
+            <wp:extent cx="5760720" cy="3490595"/>
+            <wp:effectExtent l="0" t="0" r="0" b="0"/>
+            <wp:docPr id="1" name="Image 1"/>
+            <wp:cNvGraphicFramePr>
+              <a:graphicFrameLocks xmlns:a="http://schemas.openxmlformats.org/drawingml/2006/main" noChangeAspect="1"/>
+            </wp:cNvGraphicFramePr>
+            <a:graphic xmlns:a="http://schemas.openxmlformats.org/drawingml/2006/main">
+              <a:graphicData uri="http://schemas.openxmlformats.org/drawingml/2006/picture">
+                <pic:pic xmlns:pic="http://schemas.openxmlformats.org/drawingml/2006/picture">
+                  <pic:nvPicPr>
+                    <pic:cNvPr id="1" name="usercase.PNG"/>
+                    <pic:cNvPicPr/>
+                  </pic:nvPicPr>
+                  <pic:blipFill>
+                    <a:blip r:embed="rId4" cstate="print">
+                      <a:extLst>
+                        <a:ext uri="{28A0092B-C50C-407E-A947-70E740481C1C}">
+                          <a14:useLocalDpi xmlns:a14="http://schemas.microsoft.com/office/drawing/2010/main" val="0"/>
+                        </a:ext>
+                      </a:extLst>
+                    </a:blip>
+                    <a:stretch>
+                      <a:fillRect/>
+                    </a:stretch>
+                  </pic:blipFill>
+                  <pic:spPr>
+                    <a:xfrm>
+                      <a:off x="0" y="0"/>
+                      <a:ext cx="5760720" cy="3490595"/>
+                    </a:xfrm>
+                    <a:prstGeom prst="rect">
+                      <a:avLst/>
+                    </a:prstGeom>
+                  </pic:spPr>
+                </pic:pic>
+              </a:graphicData>
+            </a:graphic>
+          </wp:inline>
+        </w:drawing>
+      </w:r>
     </w:p>
     <w:sectPr>
       <w:pgSz w:w="11906" w:h="16838"/>
@@ -433,6 +488,27 @@
     <w:name w:val="Normal"/>
     <w:qFormat/>
   </w:style>
+  <w:style w:type="paragraph" w:styleId="Titre1">
+    <w:name w:val="heading 1"/>
+    <w:basedOn w:val="Normal"/>
+    <w:next w:val="Normal"/>
+    <w:link w:val="Titre1Car"/>
+    <w:uiPriority w:val="9"/>
+    <w:qFormat/>
+    <w:rsid w:val="0067206C"/>
+    <w:pPr>
+      <w:keepNext/>
+      <w:keepLines/>
+      <w:spacing w:before="240" w:after="0"/>
+      <w:outlineLvl w:val="0"/>
+    </w:pPr>
+    <w:rPr>
+      <w:rFonts w:asciiTheme="majorHAnsi" w:eastAsiaTheme="majorEastAsia" w:hAnsiTheme="majorHAnsi" w:cstheme="majorBidi"/>
+      <w:color w:val="2F5496" w:themeColor="accent1" w:themeShade="BF"/>
+      <w:sz w:val="32"/>
+      <w:szCs w:val="32"/>
+    </w:rPr>
+  </w:style>
   <w:style w:type="character" w:default="1" w:styleId="Policepardfaut">
     <w:name w:val="Default Paragraph Font"/>
     <w:uiPriority w:val="1"/>
@@ -502,6 +578,19 @@
     <w:pPr>
       <w:spacing w:after="0" w:line="240" w:lineRule="auto"/>
     </w:pPr>
+  </w:style>
+  <w:style w:type="character" w:customStyle="1" w:styleId="Titre1Car">
+    <w:name w:val="Titre 1 Car"/>
+    <w:basedOn w:val="Policepardfaut"/>
+    <w:link w:val="Titre1"/>
+    <w:uiPriority w:val="9"/>
+    <w:rsid w:val="0067206C"/>
+    <w:rPr>
+      <w:rFonts w:asciiTheme="majorHAnsi" w:eastAsiaTheme="majorEastAsia" w:hAnsiTheme="majorHAnsi" w:cstheme="majorBidi"/>
+      <w:color w:val="2F5496" w:themeColor="accent1" w:themeShade="BF"/>
+      <w:sz w:val="32"/>
+      <w:szCs w:val="32"/>
+    </w:rPr>
   </w:style>
 </w:styles>
 </file>

</xml_diff>